<commit_message>
SLR - Final Edits
</commit_message>
<xml_diff>
--- a/triathlon_womens_ironman/Regression Module/Regression_Simple.docx
+++ b/triathlon_womens_ironman/Regression Module/Regression_Simple.docx
@@ -1,6 +1,6 @@
 
 <file path=word/document.xml><?xml version="1.0" encoding="utf-8"?>
-<w:document xmlns:wpc="http://schemas.microsoft.com/office/word/2010/wordprocessingCanvas" xmlns:cx="http://schemas.microsoft.com/office/drawing/2014/chartex" xmlns:cx1="http://schemas.microsoft.com/office/drawing/2015/9/8/chartex" xmlns:mc="http://schemas.openxmlformats.org/markup-compatibility/2006" xmlns:o="urn:schemas-microsoft-com:office:office" xmlns:r="http://schemas.openxmlformats.org/officeDocument/2006/relationships" xmlns:m="http://schemas.openxmlformats.org/officeDocument/2006/math" xmlns:v="urn:schemas-microsoft-com:vml" xmlns:wp14="http://schemas.microsoft.com/office/word/2010/wordprocessingDrawing" xmlns:wp="http://schemas.openxmlformats.org/drawingml/2006/wordprocessingDrawing" xmlns:w10="urn:schemas-microsoft-com:office:word" xmlns:w="http://schemas.openxmlformats.org/wordprocessingml/2006/main" xmlns:w14="http://schemas.microsoft.com/office/word/2010/wordml" xmlns:w15="http://schemas.microsoft.com/office/word/2012/wordml" xmlns:w16se="http://schemas.microsoft.com/office/word/2015/wordml/symex" xmlns:wpg="http://schemas.microsoft.com/office/word/2010/wordprocessingGroup" xmlns:wpi="http://schemas.microsoft.com/office/word/2010/wordprocessingInk" xmlns:wne="http://schemas.microsoft.com/office/word/2006/wordml" xmlns:wps="http://schemas.microsoft.com/office/word/2010/wordprocessingShape" mc:Ignorable="w14 w15 w16se wp14">
+<w:document xmlns:wpc="http://schemas.microsoft.com/office/word/2010/wordprocessingCanvas" xmlns:cx="http://schemas.microsoft.com/office/drawing/2014/chartex" xmlns:cx1="http://schemas.microsoft.com/office/drawing/2015/9/8/chartex" xmlns:cx2="http://schemas.microsoft.com/office/drawing/2015/10/21/chartex" xmlns:cx3="http://schemas.microsoft.com/office/drawing/2016/5/9/chartex" xmlns:cx4="http://schemas.microsoft.com/office/drawing/2016/5/10/chartex" xmlns:cx5="http://schemas.microsoft.com/office/drawing/2016/5/11/chartex" xmlns:cx6="http://schemas.microsoft.com/office/drawing/2016/5/12/chartex" xmlns:cx7="http://schemas.microsoft.com/office/drawing/2016/5/13/chartex" xmlns:cx8="http://schemas.microsoft.com/office/drawing/2016/5/14/chartex" xmlns:mc="http://schemas.openxmlformats.org/markup-compatibility/2006" xmlns:aink="http://schemas.microsoft.com/office/drawing/2016/ink" xmlns:am3d="http://schemas.microsoft.com/office/drawing/2017/model3d" xmlns:o="urn:schemas-microsoft-com:office:office" xmlns:oel="http://schemas.microsoft.com/office/2019/extlst" xmlns:r="http://schemas.openxmlformats.org/officeDocument/2006/relationships" xmlns:m="http://schemas.openxmlformats.org/officeDocument/2006/math" xmlns:v="urn:schemas-microsoft-com:vml" xmlns:wp14="http://schemas.microsoft.com/office/word/2010/wordprocessingDrawing" xmlns:wp="http://schemas.openxmlformats.org/drawingml/2006/wordprocessingDrawing" xmlns:w10="urn:schemas-microsoft-com:office:word" xmlns:w="http://schemas.openxmlformats.org/wordprocessingml/2006/main" xmlns:w14="http://schemas.microsoft.com/office/word/2010/wordml" xmlns:w15="http://schemas.microsoft.com/office/word/2012/wordml" xmlns:w16cex="http://schemas.microsoft.com/office/word/2018/wordml/cex" xmlns:w16cid="http://schemas.microsoft.com/office/word/2016/wordml/cid" xmlns:w16="http://schemas.microsoft.com/office/word/2018/wordml" xmlns:w16sdtdh="http://schemas.microsoft.com/office/word/2020/wordml/sdtdatahash" xmlns:w16se="http://schemas.microsoft.com/office/word/2015/wordml/symex" xmlns:wpg="http://schemas.microsoft.com/office/word/2010/wordprocessingGroup" xmlns:wpi="http://schemas.microsoft.com/office/word/2010/wordprocessingInk" xmlns:wne="http://schemas.microsoft.com/office/word/2006/wordml" xmlns:wps="http://schemas.microsoft.com/office/word/2010/wordprocessingShape" mc:Ignorable="w14 w15 w16se w16cid w16 w16cex w16sdtdh wp14">
   <w:body>
     <w:p>
       <w:pPr>
@@ -15,146 +15,50 @@
           <w:rFonts w:asciiTheme="minorHAnsi" w:hAnsiTheme="minorHAnsi"/>
           <w:sz w:val="22"/>
         </w:rPr>
-        <w:t xml:space="preserve">Data: </w:t>
-      </w:r>
-      <w:proofErr w:type="spellStart"/>
-      <w:r>
-        <w:rPr>
-          <w:rFonts w:asciiTheme="minorHAnsi" w:hAnsiTheme="minorHAnsi"/>
-          <w:sz w:val="22"/>
-        </w:rPr>
-        <w:t>triDataLakePlacidFinal.json</w:t>
-      </w:r>
-      <w:proofErr w:type="spellEnd"/>
-    </w:p>
-    <w:p>
-      <w:pPr>
-        <w:contextualSpacing/>
-        <w:rPr>
-          <w:rFonts w:asciiTheme="minorHAnsi" w:hAnsiTheme="minorHAnsi"/>
-          <w:sz w:val="22"/>
-        </w:rPr>
-      </w:pPr>
-    </w:p>
-    <w:p>
-      <w:pPr>
-        <w:contextualSpacing/>
-        <w:rPr>
-          <w:rFonts w:asciiTheme="minorHAnsi" w:hAnsiTheme="minorHAnsi"/>
-          <w:sz w:val="22"/>
-        </w:rPr>
-      </w:pPr>
-      <w:r>
-        <w:rPr>
-          <w:rFonts w:asciiTheme="minorHAnsi" w:hAnsiTheme="minorHAnsi"/>
-          <w:sz w:val="22"/>
-        </w:rPr>
-        <w:t xml:space="preserve">Description: </w:t>
-      </w:r>
-      <w:r>
-        <w:rPr>
-          <w:rFonts w:asciiTheme="minorHAnsi" w:hAnsiTheme="minorHAnsi"/>
-          <w:sz w:val="22"/>
-        </w:rPr>
-        <w:t xml:space="preserve">The motivation </w:t>
-      </w:r>
-      <w:r>
-        <w:rPr>
-          <w:rFonts w:asciiTheme="minorHAnsi" w:hAnsiTheme="minorHAnsi"/>
-          <w:sz w:val="22"/>
-        </w:rPr>
-        <w:t>for this data analysis is</w:t>
-      </w:r>
-      <w:r>
-        <w:rPr>
-          <w:rFonts w:asciiTheme="minorHAnsi" w:hAnsiTheme="minorHAnsi"/>
-          <w:sz w:val="22"/>
-        </w:rPr>
-        <w:t xml:space="preserve"> to explore the relationships between </w:t>
-      </w:r>
-      <w:r>
-        <w:rPr>
-          <w:rFonts w:asciiTheme="minorHAnsi" w:hAnsiTheme="minorHAnsi"/>
-          <w:sz w:val="22"/>
-        </w:rPr>
-        <w:t xml:space="preserve">bike times </w:t>
-      </w:r>
-      <w:r>
-        <w:rPr>
-          <w:rFonts w:asciiTheme="minorHAnsi" w:hAnsiTheme="minorHAnsi"/>
-          <w:sz w:val="22"/>
-        </w:rPr>
-        <w:t>and run times</w:t>
-      </w:r>
-      <w:r>
-        <w:rPr>
-          <w:rFonts w:asciiTheme="minorHAnsi" w:hAnsiTheme="minorHAnsi"/>
-          <w:sz w:val="22"/>
-        </w:rPr>
-        <w:t xml:space="preserve"> (in minutes)</w:t>
-      </w:r>
-      <w:r>
-        <w:rPr>
-          <w:rFonts w:asciiTheme="minorHAnsi" w:hAnsiTheme="minorHAnsi"/>
-          <w:sz w:val="22"/>
-        </w:rPr>
-        <w:t xml:space="preserve"> in order to gain insights into the performance patterns of </w:t>
-      </w:r>
-      <w:r>
-        <w:rPr>
-          <w:rFonts w:asciiTheme="minorHAnsi" w:hAnsiTheme="minorHAnsi"/>
-          <w:sz w:val="22"/>
-        </w:rPr>
-        <w:t>triathletes</w:t>
-      </w:r>
-      <w:r>
-        <w:rPr>
-          <w:rFonts w:asciiTheme="minorHAnsi" w:hAnsiTheme="minorHAnsi"/>
-          <w:sz w:val="22"/>
-        </w:rPr>
-        <w:t xml:space="preserve">. </w:t>
-      </w:r>
-      <w:r>
-        <w:rPr>
-          <w:rFonts w:asciiTheme="minorHAnsi" w:hAnsiTheme="minorHAnsi"/>
-          <w:sz w:val="22"/>
-        </w:rPr>
-        <w:t>By analyzing this relationship</w:t>
-      </w:r>
-      <w:r>
-        <w:rPr>
-          <w:rFonts w:asciiTheme="minorHAnsi" w:hAnsiTheme="minorHAnsi"/>
-          <w:sz w:val="22"/>
-        </w:rPr>
-        <w:t>, we can understand the interplay between different segments of the race and potentially identify area</w:t>
-      </w:r>
-      <w:r>
-        <w:rPr>
-          <w:rFonts w:asciiTheme="minorHAnsi" w:hAnsiTheme="minorHAnsi"/>
-          <w:sz w:val="22"/>
-        </w:rPr>
-        <w:t>s of improvement for athletes.  For this activity, we will specifically focus on times from</w:t>
-      </w:r>
-      <w:r>
-        <w:rPr>
-          <w:rFonts w:asciiTheme="minorHAnsi" w:hAnsiTheme="minorHAnsi"/>
-          <w:sz w:val="22"/>
-        </w:rPr>
-        <w:t xml:space="preserve"> Canadian</w:t>
-      </w:r>
-      <w:r>
-        <w:rPr>
-          <w:rFonts w:asciiTheme="minorHAnsi" w:hAnsiTheme="minorHAnsi"/>
-          <w:sz w:val="22"/>
-        </w:rPr>
-        <w:t xml:space="preserve"> finishers in</w:t>
-      </w:r>
-      <w:r>
-        <w:rPr>
-          <w:rFonts w:asciiTheme="minorHAnsi" w:hAnsiTheme="minorHAnsi"/>
-          <w:sz w:val="22"/>
-        </w:rPr>
-        <w:t xml:space="preserve"> the 2018 Lake Placid Ironman.</w:t>
+        <w:t>T</w:t>
+      </w:r>
+      <w:r>
+        <w:rPr>
+          <w:rFonts w:asciiTheme="minorHAnsi" w:hAnsiTheme="minorHAnsi" w:cstheme="minorHAnsi"/>
+        </w:rPr>
+        <w:t xml:space="preserve">he dataset </w:t>
+      </w:r>
+      <w:r>
+        <w:rPr>
+          <w:rFonts w:asciiTheme="minorHAnsi" w:hAnsiTheme="minorHAnsi" w:cstheme="minorHAnsi"/>
+          <w:b/>
+        </w:rPr>
+        <w:t>ironman_lake_placid_female.csv</w:t>
+      </w:r>
+      <w:r>
+        <w:rPr>
+          <w:rFonts w:asciiTheme="minorHAnsi" w:hAnsiTheme="minorHAnsi" w:cstheme="minorHAnsi"/>
+        </w:rPr>
+        <w:t xml:space="preserve"> contains data on female finishers of the Lake Placid Ironman Triathlon from 2002 to 2022.  </w:t>
+      </w:r>
+      <w:r>
+        <w:rPr>
+          <w:rFonts w:asciiTheme="minorHAnsi" w:hAnsiTheme="minorHAnsi" w:cstheme="minorHAnsi"/>
+        </w:rPr>
+        <w:t xml:space="preserve">An ironman triathlon is comprised of 3 events. </w:t>
+      </w:r>
+      <w:r>
+        <w:rPr>
+          <w:rFonts w:asciiTheme="minorHAnsi" w:hAnsiTheme="minorHAnsi" w:cstheme="minorHAnsi"/>
+        </w:rPr>
+        <w:t>he motivation for this data analysis is to explore the relationship between bike</w:t>
+      </w:r>
+      <w:r>
+        <w:rPr>
+          <w:rFonts w:asciiTheme="minorHAnsi" w:hAnsiTheme="minorHAnsi" w:cstheme="minorHAnsi"/>
+        </w:rPr>
+        <w:t xml:space="preserve"> </w:t>
+      </w:r>
+      <w:r>
+        <w:rPr>
+          <w:rFonts w:asciiTheme="minorHAnsi" w:hAnsiTheme="minorHAnsi" w:cstheme="minorHAnsi"/>
+        </w:rPr>
+        <w:t>and run times (in minutes) in order to gain insights into the performance patterns of the athletes. For this activity, we will specifically focus on times from 2022 Canadian Finishers.</w:t>
       </w:r>
     </w:p>
     <w:p>
@@ -179,10 +83,10 @@
           <w:noProof/>
         </w:rPr>
         <w:drawing>
-          <wp:inline distT="0" distB="0" distL="0" distR="0" wp14:anchorId="1C0AE71C" wp14:editId="35544036">
-            <wp:extent cx="3920150" cy="2613434"/>
-            <wp:effectExtent l="0" t="0" r="4445" b="0"/>
-            <wp:docPr id="1" name="Picture 1"/>
+          <wp:inline distT="0" distB="0" distL="0" distR="0" wp14:anchorId="504863CF" wp14:editId="28A980AD">
+            <wp:extent cx="3697941" cy="2465294"/>
+            <wp:effectExtent l="0" t="0" r="0" b="0"/>
+            <wp:docPr id="307194981" name="Picture 307194981" descr="A picture containing text, screenshot, diagram, line&#10;&#10;Description automatically generated"/>
             <wp:cNvGraphicFramePr>
               <a:graphicFrameLocks xmlns:a="http://schemas.openxmlformats.org/drawingml/2006/main" noChangeAspect="1"/>
             </wp:cNvGraphicFramePr>
@@ -190,7 +94,7 @@
               <a:graphicData uri="http://schemas.openxmlformats.org/drawingml/2006/picture">
                 <pic:pic xmlns:pic="http://schemas.openxmlformats.org/drawingml/2006/picture">
                   <pic:nvPicPr>
-                    <pic:cNvPr id="1" name=""/>
+                    <pic:cNvPr id="307194981" name="Picture 307194981" descr="A picture containing text, screenshot, diagram, line&#10;&#10;Description automatically generated"/>
                     <pic:cNvPicPr/>
                   </pic:nvPicPr>
                   <pic:blipFill>
@@ -202,7 +106,7 @@
                   <pic:spPr>
                     <a:xfrm>
                       <a:off x="0" y="0"/>
-                      <a:ext cx="3953590" cy="2635727"/>
+                      <a:ext cx="3722485" cy="2481656"/>
                     </a:xfrm>
                     <a:prstGeom prst="rect">
                       <a:avLst/>
@@ -234,6 +138,21 @@
         </w:rPr>
         <w:t>What is the explanatory variable in this situation? What is the response variable? What type are both variables?</w:t>
       </w:r>
+      <w:r>
+        <w:rPr>
+          <w:rFonts w:asciiTheme="minorHAnsi" w:hAnsiTheme="minorHAnsi"/>
+          <w:sz w:val="22"/>
+        </w:rPr>
+        <w:t xml:space="preserve"> What are the units?</w:t>
+      </w:r>
+    </w:p>
+    <w:p>
+      <w:pPr>
+        <w:rPr>
+          <w:rFonts w:asciiTheme="minorHAnsi" w:hAnsiTheme="minorHAnsi"/>
+          <w:sz w:val="22"/>
+        </w:rPr>
+      </w:pPr>
     </w:p>
     <w:p>
       <w:pPr>
@@ -277,6 +196,7 @@
         <w:pStyle w:val="ListParagraph"/>
         <w:rPr>
           <w:rFonts w:asciiTheme="minorHAnsi" w:hAnsiTheme="minorHAnsi"/>
+          <w:color w:val="FF0000"/>
           <w:sz w:val="22"/>
         </w:rPr>
       </w:pPr>
@@ -307,39 +227,25 @@
           <w:rFonts w:asciiTheme="minorHAnsi" w:hAnsiTheme="minorHAnsi"/>
           <w:sz w:val="22"/>
         </w:rPr>
-        <w:t>Report the least squares regression equation for predicting price from points.</w:t>
-      </w:r>
-    </w:p>
-    <w:p>
-      <w:pPr>
-        <w:pStyle w:val="ListParagraph"/>
-        <w:rPr>
-          <w:rFonts w:asciiTheme="minorHAnsi" w:hAnsiTheme="minorHAnsi"/>
-          <w:sz w:val="22"/>
-        </w:rPr>
-      </w:pPr>
-    </w:p>
-    <w:p>
-      <w:pPr>
-        <w:pStyle w:val="ListParagraph"/>
-        <w:rPr>
-          <w:rFonts w:asciiTheme="minorHAnsi" w:hAnsiTheme="minorHAnsi"/>
-          <w:sz w:val="22"/>
-        </w:rPr>
-      </w:pPr>
-    </w:p>
-    <w:p>
-      <w:pPr>
-        <w:pStyle w:val="ListParagraph"/>
-        <w:rPr>
-          <w:rFonts w:asciiTheme="minorHAnsi" w:hAnsiTheme="minorHAnsi"/>
-          <w:sz w:val="22"/>
-        </w:rPr>
-      </w:pPr>
-    </w:p>
-    <w:p>
-      <w:pPr>
-        <w:pStyle w:val="ListParagraph"/>
+        <w:t xml:space="preserve">Report the least squares regression equation for predicting </w:t>
+      </w:r>
+      <w:r>
+        <w:rPr>
+          <w:rFonts w:asciiTheme="minorHAnsi" w:hAnsiTheme="minorHAnsi"/>
+          <w:sz w:val="22"/>
+        </w:rPr>
+        <w:t>run time from bike time</w:t>
+      </w:r>
+      <w:r>
+        <w:rPr>
+          <w:rFonts w:asciiTheme="minorHAnsi" w:hAnsiTheme="minorHAnsi"/>
+          <w:sz w:val="22"/>
+        </w:rPr>
+        <w:t>.</w:t>
+      </w:r>
+    </w:p>
+    <w:p>
+      <w:pPr>
         <w:rPr>
           <w:rFonts w:asciiTheme="minorHAnsi" w:hAnsiTheme="minorHAnsi"/>
           <w:sz w:val="22"/>
@@ -363,55 +269,62 @@
           <w:rFonts w:asciiTheme="minorHAnsi" w:hAnsiTheme="minorHAnsi"/>
           <w:sz w:val="22"/>
         </w:rPr>
-        <w:t>April Clausen had a 470 minute bike time. What is her predicted run time</w:t>
-      </w:r>
-      <w:r>
-        <w:rPr>
-          <w:rFonts w:asciiTheme="minorHAnsi" w:hAnsiTheme="minorHAnsi"/>
-          <w:sz w:val="22"/>
-        </w:rPr>
-        <w:t xml:space="preserve">? </w:t>
-      </w:r>
-    </w:p>
-    <w:p>
-      <w:pPr>
-        <w:pStyle w:val="ListParagraph"/>
-        <w:rPr>
-          <w:rFonts w:asciiTheme="minorHAnsi" w:hAnsiTheme="minorHAnsi"/>
-          <w:sz w:val="22"/>
-        </w:rPr>
-      </w:pPr>
-    </w:p>
-    <w:p>
-      <w:pPr>
-        <w:pStyle w:val="ListParagraph"/>
-        <w:rPr>
-          <w:rFonts w:asciiTheme="minorHAnsi" w:hAnsiTheme="minorHAnsi"/>
-          <w:sz w:val="22"/>
-        </w:rPr>
-      </w:pPr>
-    </w:p>
-    <w:p>
-      <w:pPr>
-        <w:pStyle w:val="ListParagraph"/>
-        <w:rPr>
-          <w:rFonts w:asciiTheme="minorHAnsi" w:hAnsiTheme="minorHAnsi"/>
-          <w:sz w:val="22"/>
-        </w:rPr>
-      </w:pPr>
-    </w:p>
-    <w:p>
-      <w:pPr>
-        <w:pStyle w:val="ListParagraph"/>
-        <w:rPr>
-          <w:rFonts w:asciiTheme="minorHAnsi" w:hAnsiTheme="minorHAnsi"/>
-          <w:sz w:val="22"/>
-        </w:rPr>
-      </w:pPr>
-    </w:p>
-    <w:p>
-      <w:pPr>
-        <w:pStyle w:val="ListParagraph"/>
+        <w:t xml:space="preserve">Suppose that you were interested in using this </w:t>
+      </w:r>
+      <w:r>
+        <w:rPr>
+          <w:rFonts w:asciiTheme="minorHAnsi" w:hAnsiTheme="minorHAnsi"/>
+          <w:sz w:val="22"/>
+        </w:rPr>
+        <w:t xml:space="preserve">regression </w:t>
+      </w:r>
+      <w:r>
+        <w:rPr>
+          <w:rFonts w:asciiTheme="minorHAnsi" w:hAnsiTheme="minorHAnsi"/>
+          <w:sz w:val="22"/>
+        </w:rPr>
+        <w:t xml:space="preserve">model to predict the run time </w:t>
+      </w:r>
+      <w:r>
+        <w:rPr>
+          <w:rFonts w:asciiTheme="minorHAnsi" w:hAnsiTheme="minorHAnsi"/>
+          <w:sz w:val="22"/>
+        </w:rPr>
+        <w:t xml:space="preserve">for </w:t>
+      </w:r>
+      <w:r>
+        <w:rPr>
+          <w:rFonts w:asciiTheme="minorHAnsi" w:hAnsiTheme="minorHAnsi"/>
+          <w:sz w:val="22"/>
+        </w:rPr>
+        <w:t>Sarah True</w:t>
+      </w:r>
+      <w:r>
+        <w:rPr>
+          <w:rFonts w:asciiTheme="minorHAnsi" w:hAnsiTheme="minorHAnsi"/>
+          <w:sz w:val="22"/>
+        </w:rPr>
+        <w:t>, the USA Olympic Triathlete. What assumption about your data would you need to make?</w:t>
+      </w:r>
+      <w:r>
+        <w:rPr>
+          <w:rFonts w:asciiTheme="minorHAnsi" w:hAnsiTheme="minorHAnsi"/>
+          <w:sz w:val="22"/>
+        </w:rPr>
+        <w:t xml:space="preserve"> </w:t>
+      </w:r>
+    </w:p>
+    <w:p>
+      <w:pPr>
+        <w:pStyle w:val="ListParagraph"/>
+        <w:rPr>
+          <w:rFonts w:asciiTheme="minorHAnsi" w:hAnsiTheme="minorHAnsi"/>
+          <w:sz w:val="22"/>
+        </w:rPr>
+      </w:pPr>
+    </w:p>
+    <w:p>
+      <w:pPr>
         <w:rPr>
           <w:rFonts w:asciiTheme="minorHAnsi" w:hAnsiTheme="minorHAnsi"/>
           <w:sz w:val="22"/>
@@ -435,19 +348,117 @@
           <w:rFonts w:asciiTheme="minorHAnsi" w:hAnsiTheme="minorHAnsi"/>
           <w:sz w:val="22"/>
         </w:rPr>
-        <w:t>April’s run time was 411 minutes. How far off was our prediction? Explain why we might see this observation.</w:t>
-      </w:r>
-      <w:bookmarkStart w:id="0" w:name="_GoBack"/>
-      <w:bookmarkEnd w:id="0"/>
-    </w:p>
-    <w:p>
-      <w:pPr>
-        <w:pStyle w:val="ListParagraph"/>
-        <w:rPr>
-          <w:rFonts w:asciiTheme="minorHAnsi" w:hAnsiTheme="minorHAnsi"/>
-          <w:sz w:val="22"/>
-        </w:rPr>
-      </w:pPr>
+        <w:t>Sarah True</w:t>
+      </w:r>
+      <w:r>
+        <w:rPr>
+          <w:rFonts w:asciiTheme="minorHAnsi" w:hAnsiTheme="minorHAnsi"/>
+          <w:sz w:val="22"/>
+        </w:rPr>
+        <w:t xml:space="preserve"> had a </w:t>
+      </w:r>
+      <w:r>
+        <w:rPr>
+          <w:rFonts w:asciiTheme="minorHAnsi" w:hAnsiTheme="minorHAnsi"/>
+          <w:sz w:val="22"/>
+        </w:rPr>
+        <w:t>295.5</w:t>
+      </w:r>
+      <w:r>
+        <w:rPr>
+          <w:rFonts w:asciiTheme="minorHAnsi" w:hAnsiTheme="minorHAnsi"/>
+          <w:sz w:val="22"/>
+        </w:rPr>
+        <w:t xml:space="preserve"> bike time. What is her predicted run time</w:t>
+      </w:r>
+      <w:r>
+        <w:rPr>
+          <w:rFonts w:asciiTheme="minorHAnsi" w:hAnsiTheme="minorHAnsi"/>
+          <w:sz w:val="22"/>
+        </w:rPr>
+        <w:t xml:space="preserve">? </w:t>
+      </w:r>
+      <w:r>
+        <w:rPr>
+          <w:rFonts w:asciiTheme="minorHAnsi" w:hAnsiTheme="minorHAnsi"/>
+          <w:sz w:val="22"/>
+        </w:rPr>
+        <w:t>Regardless of your answer to the previous question, continue to use the equation from question 3.</w:t>
+      </w:r>
+    </w:p>
+    <w:p>
+      <w:pPr>
+        <w:ind w:left="720"/>
+        <w:rPr>
+          <w:rFonts w:asciiTheme="minorHAnsi" w:hAnsiTheme="minorHAnsi"/>
+          <w:sz w:val="22"/>
+        </w:rPr>
+      </w:pPr>
+    </w:p>
+    <w:p>
+      <w:pPr>
+        <w:rPr>
+          <w:rFonts w:asciiTheme="minorHAnsi" w:hAnsiTheme="minorHAnsi"/>
+          <w:color w:val="FF0000"/>
+          <w:sz w:val="22"/>
+        </w:rPr>
+      </w:pPr>
+    </w:p>
+    <w:p>
+      <w:pPr>
+        <w:pStyle w:val="ListParagraph"/>
+        <w:numPr>
+          <w:ilvl w:val="0"/>
+          <w:numId w:val="4"/>
+        </w:numPr>
+        <w:rPr>
+          <w:rFonts w:asciiTheme="minorHAnsi" w:hAnsiTheme="minorHAnsi"/>
+          <w:sz w:val="22"/>
+        </w:rPr>
+      </w:pPr>
+      <w:r>
+        <w:rPr>
+          <w:rFonts w:asciiTheme="minorHAnsi" w:hAnsiTheme="minorHAnsi"/>
+          <w:sz w:val="22"/>
+        </w:rPr>
+        <w:lastRenderedPageBreak/>
+        <w:t>Sarah</w:t>
+      </w:r>
+      <w:r>
+        <w:rPr>
+          <w:rFonts w:asciiTheme="minorHAnsi" w:hAnsiTheme="minorHAnsi"/>
+          <w:sz w:val="22"/>
+        </w:rPr>
+        <w:t xml:space="preserve">’s run time was </w:t>
+      </w:r>
+      <w:r>
+        <w:rPr>
+          <w:rFonts w:asciiTheme="minorHAnsi" w:hAnsiTheme="minorHAnsi"/>
+          <w:sz w:val="22"/>
+        </w:rPr>
+        <w:t>184.1</w:t>
+      </w:r>
+      <w:r>
+        <w:rPr>
+          <w:rFonts w:asciiTheme="minorHAnsi" w:hAnsiTheme="minorHAnsi"/>
+          <w:sz w:val="22"/>
+        </w:rPr>
+        <w:t xml:space="preserve"> minutes. How far off was</w:t>
+      </w:r>
+      <w:r>
+        <w:rPr>
+          <w:rFonts w:asciiTheme="minorHAnsi" w:hAnsiTheme="minorHAnsi"/>
+          <w:sz w:val="22"/>
+        </w:rPr>
+        <w:t xml:space="preserve"> the model</w:t>
+      </w:r>
+      <w:r>
+        <w:rPr>
+          <w:rFonts w:asciiTheme="minorHAnsi" w:hAnsiTheme="minorHAnsi"/>
+          <w:sz w:val="22"/>
+        </w:rPr>
+        <w:t xml:space="preserve"> prediction? Explain why we might see this observation.</w:t>
+      </w:r>
     </w:p>
     <w:p>
       <w:pPr>
@@ -492,7 +503,6 @@
           <w:rFonts w:asciiTheme="minorHAnsi" w:hAnsiTheme="minorHAnsi"/>
           <w:sz w:val="22"/>
         </w:rPr>
-        <w:lastRenderedPageBreak/>
         <w:t>Interpret the slope of the model in the context of the application. Be sure to be mindful of the units.</w:t>
       </w:r>
     </w:p>
@@ -512,6 +522,7 @@
         <w:spacing w:after="160" w:line="259" w:lineRule="auto"/>
         <w:rPr>
           <w:rFonts w:asciiTheme="minorHAnsi" w:hAnsiTheme="minorHAnsi"/>
+          <w:color w:val="FF0000"/>
           <w:sz w:val="22"/>
         </w:rPr>
       </w:pPr>
@@ -522,35 +533,7 @@
         <w:spacing w:after="160" w:line="259" w:lineRule="auto"/>
         <w:rPr>
           <w:rFonts w:asciiTheme="minorHAnsi" w:hAnsiTheme="minorHAnsi"/>
-          <w:sz w:val="22"/>
-        </w:rPr>
-      </w:pPr>
-    </w:p>
-    <w:p>
-      <w:pPr>
-        <w:pStyle w:val="ListParagraph"/>
-        <w:spacing w:after="160" w:line="259" w:lineRule="auto"/>
-        <w:rPr>
-          <w:rFonts w:asciiTheme="minorHAnsi" w:hAnsiTheme="minorHAnsi"/>
-          <w:sz w:val="22"/>
-        </w:rPr>
-      </w:pPr>
-    </w:p>
-    <w:p>
-      <w:pPr>
-        <w:pStyle w:val="ListParagraph"/>
-        <w:spacing w:after="160" w:line="259" w:lineRule="auto"/>
-        <w:rPr>
-          <w:rFonts w:asciiTheme="minorHAnsi" w:hAnsiTheme="minorHAnsi"/>
-          <w:sz w:val="22"/>
-        </w:rPr>
-      </w:pPr>
-    </w:p>
-    <w:p>
-      <w:pPr>
-        <w:spacing w:after="160" w:line="259" w:lineRule="auto"/>
-        <w:rPr>
-          <w:rFonts w:asciiTheme="minorHAnsi" w:hAnsiTheme="minorHAnsi"/>
+          <w:color w:val="FF0000"/>
           <w:sz w:val="22"/>
         </w:rPr>
       </w:pPr>
@@ -607,52 +590,14 @@
     </w:p>
     <w:p>
       <w:pPr>
-        <w:pStyle w:val="ListParagraph"/>
-        <w:rPr>
-          <w:rFonts w:asciiTheme="minorHAnsi" w:hAnsiTheme="minorHAnsi"/>
-          <w:sz w:val="22"/>
-        </w:rPr>
-      </w:pPr>
-    </w:p>
-    <w:p>
-      <w:pPr>
-        <w:pStyle w:val="ListParagraph"/>
-        <w:rPr>
-          <w:rFonts w:asciiTheme="minorHAnsi" w:hAnsiTheme="minorHAnsi"/>
-          <w:sz w:val="22"/>
-        </w:rPr>
-      </w:pPr>
-    </w:p>
-    <w:p>
-      <w:pPr>
-        <w:pStyle w:val="ListParagraph"/>
-        <w:rPr>
-          <w:rFonts w:asciiTheme="minorHAnsi" w:hAnsiTheme="minorHAnsi"/>
-          <w:sz w:val="22"/>
-        </w:rPr>
-      </w:pPr>
-    </w:p>
-    <w:p>
-      <w:pPr>
-        <w:pStyle w:val="ListParagraph"/>
-        <w:rPr>
-          <w:rFonts w:asciiTheme="minorHAnsi" w:hAnsiTheme="minorHAnsi"/>
-          <w:sz w:val="22"/>
-        </w:rPr>
-      </w:pPr>
-    </w:p>
-    <w:p>
-      <w:pPr>
-        <w:pStyle w:val="ListParagraph"/>
-        <w:rPr>
-          <w:rFonts w:asciiTheme="minorHAnsi" w:hAnsiTheme="minorHAnsi"/>
-          <w:sz w:val="22"/>
-        </w:rPr>
-      </w:pPr>
-    </w:p>
-    <w:p>
-      <w:pPr>
-        <w:pStyle w:val="ListParagraph"/>
+        <w:rPr>
+          <w:rFonts w:asciiTheme="minorHAnsi" w:hAnsiTheme="minorHAnsi"/>
+          <w:sz w:val="22"/>
+        </w:rPr>
+      </w:pPr>
+    </w:p>
+    <w:p>
+      <w:pPr>
         <w:rPr>
           <w:rFonts w:asciiTheme="minorHAnsi" w:hAnsiTheme="minorHAnsi"/>
           <w:sz w:val="22"/>
@@ -718,15 +663,6 @@
     </w:p>
     <w:p>
       <w:pPr>
-        <w:spacing w:after="160" w:line="259" w:lineRule="auto"/>
-        <w:rPr>
-          <w:rFonts w:asciiTheme="minorHAnsi" w:hAnsiTheme="minorHAnsi"/>
-          <w:sz w:val="22"/>
-        </w:rPr>
-      </w:pPr>
-    </w:p>
-    <w:p>
-      <w:pPr>
         <w:pStyle w:val="ListParagraph"/>
         <w:numPr>
           <w:ilvl w:val="0"/>
@@ -743,7 +679,21 @@
           <w:rFonts w:asciiTheme="minorHAnsi" w:hAnsiTheme="minorHAnsi"/>
           <w:sz w:val="22"/>
         </w:rPr>
-        <w:t xml:space="preserve">What percent of variation in wine prices is explained by the model using </w:t>
+        <w:t xml:space="preserve">What percent of variation in </w:t>
+      </w:r>
+      <w:r>
+        <w:rPr>
+          <w:rFonts w:asciiTheme="minorHAnsi" w:hAnsiTheme="minorHAnsi"/>
+          <w:sz w:val="22"/>
+        </w:rPr>
+        <w:t>Run Times</w:t>
+      </w:r>
+      <w:r>
+        <w:rPr>
+          <w:rFonts w:asciiTheme="minorHAnsi" w:hAnsiTheme="minorHAnsi"/>
+          <w:sz w:val="22"/>
+        </w:rPr>
+        <w:t xml:space="preserve"> is explained by the model using </w:t>
       </w:r>
       <w:r>
         <w:rPr>
@@ -766,30 +716,64 @@
         </w:rPr>
         <w:t>?</w:t>
       </w:r>
-    </w:p>
-    <w:p>
-      <w:pPr>
-        <w:spacing w:after="160" w:line="259" w:lineRule="auto"/>
-        <w:rPr>
-          <w:rFonts w:asciiTheme="minorHAnsi" w:hAnsiTheme="minorHAnsi"/>
-          <w:sz w:val="22"/>
-        </w:rPr>
-      </w:pPr>
-    </w:p>
-    <w:p>
-      <w:pPr>
-        <w:spacing w:after="160" w:line="259" w:lineRule="auto"/>
-        <w:rPr>
-          <w:rFonts w:asciiTheme="minorHAnsi" w:hAnsiTheme="minorHAnsi"/>
-          <w:sz w:val="22"/>
-        </w:rPr>
-      </w:pPr>
-    </w:p>
-    <w:p>
-      <w:pPr>
-        <w:spacing w:after="160" w:line="259" w:lineRule="auto"/>
-        <w:rPr>
-          <w:rFonts w:asciiTheme="minorHAnsi" w:hAnsiTheme="minorHAnsi"/>
+      <w:r>
+        <w:rPr>
+          <w:rFonts w:asciiTheme="minorHAnsi" w:hAnsiTheme="minorHAnsi"/>
+          <w:sz w:val="22"/>
+        </w:rPr>
+        <w:t xml:space="preserve"> What is the </w:t>
+      </w:r>
+      <w:r>
+        <w:rPr>
+          <w:rFonts w:asciiTheme="minorHAnsi" w:hAnsiTheme="minorHAnsi"/>
+          <w:sz w:val="22"/>
+        </w:rPr>
+        <w:t xml:space="preserve">sample </w:t>
+      </w:r>
+      <w:r>
+        <w:rPr>
+          <w:rFonts w:asciiTheme="minorHAnsi" w:hAnsiTheme="minorHAnsi"/>
+          <w:sz w:val="22"/>
+        </w:rPr>
+        <w:t>correlation?</w:t>
+      </w:r>
+    </w:p>
+    <w:p>
+      <w:pPr>
+        <w:spacing w:before="0" w:beforeAutospacing="0" w:after="160" w:afterAutospacing="0" w:line="259" w:lineRule="auto"/>
+        <w:rPr>
+          <w:rFonts w:asciiTheme="minorHAnsi" w:eastAsiaTheme="minorEastAsia" w:hAnsiTheme="minorHAnsi"/>
+          <w:color w:val="FF0000"/>
+          <w:sz w:val="22"/>
+        </w:rPr>
+      </w:pPr>
+    </w:p>
+    <w:p>
+      <w:pPr>
+        <w:spacing w:before="0" w:beforeAutospacing="0" w:after="160" w:afterAutospacing="0" w:line="259" w:lineRule="auto"/>
+        <w:rPr>
+          <w:rFonts w:asciiTheme="minorHAnsi" w:eastAsiaTheme="minorEastAsia" w:hAnsiTheme="minorHAnsi"/>
+          <w:color w:val="FF0000"/>
+          <w:sz w:val="22"/>
+        </w:rPr>
+      </w:pPr>
+    </w:p>
+    <w:p>
+      <w:pPr>
+        <w:spacing w:before="0" w:beforeAutospacing="0" w:after="160" w:afterAutospacing="0" w:line="259" w:lineRule="auto"/>
+        <w:rPr>
+          <w:rFonts w:asciiTheme="minorHAnsi" w:eastAsiaTheme="minorEastAsia" w:hAnsiTheme="minorHAnsi"/>
+          <w:color w:val="FF0000"/>
+          <w:sz w:val="22"/>
+        </w:rPr>
+      </w:pPr>
+    </w:p>
+    <w:p>
+      <w:pPr>
+        <w:spacing w:before="0" w:beforeAutospacing="0" w:after="160" w:afterAutospacing="0" w:line="259" w:lineRule="auto"/>
+        <w:rPr>
+          <w:rFonts w:asciiTheme="minorHAnsi" w:eastAsiaTheme="minorEastAsia" w:hAnsiTheme="minorHAnsi"/>
+          <w:color w:val="FF0000"/>
           <w:sz w:val="22"/>
         </w:rPr>
       </w:pPr>
@@ -801,41 +785,180 @@
           <w:ilvl w:val="0"/>
           <w:numId w:val="4"/>
         </w:numPr>
-        <w:rPr>
-          <w:rFonts w:asciiTheme="minorHAnsi" w:hAnsiTheme="minorHAnsi"/>
-          <w:sz w:val="22"/>
-        </w:rPr>
-      </w:pPr>
-      <w:r>
-        <w:rPr>
-          <w:rFonts w:asciiTheme="minorHAnsi" w:hAnsiTheme="minorHAnsi"/>
-          <w:sz w:val="22"/>
-        </w:rPr>
-        <w:t xml:space="preserve">What is the sample correlation between </w:t>
-      </w:r>
-      <w:r>
-        <w:rPr>
-          <w:rFonts w:asciiTheme="minorHAnsi" w:hAnsiTheme="minorHAnsi"/>
-          <w:sz w:val="22"/>
-        </w:rPr>
-        <w:t>run times and bike times</w:t>
-      </w:r>
-      <w:r>
-        <w:rPr>
-          <w:rFonts w:asciiTheme="minorHAnsi" w:hAnsiTheme="minorHAnsi"/>
-          <w:sz w:val="22"/>
-        </w:rPr>
-        <w:t>?</w:t>
-      </w:r>
-    </w:p>
-    <w:p>
-      <w:pPr>
-        <w:spacing w:before="0" w:beforeAutospacing="0" w:after="160" w:afterAutospacing="0" w:line="259" w:lineRule="auto"/>
-        <w:rPr>
-          <w:rFonts w:asciiTheme="minorHAnsi" w:hAnsiTheme="minorHAnsi"/>
-          <w:sz w:val="22"/>
-        </w:rPr>
-      </w:pPr>
+        <w:spacing w:after="160" w:line="259" w:lineRule="auto"/>
+        <w:rPr>
+          <w:rFonts w:asciiTheme="minorHAnsi" w:hAnsiTheme="minorHAnsi"/>
+          <w:color w:val="000000" w:themeColor="text1"/>
+          <w:sz w:val="22"/>
+        </w:rPr>
+      </w:pPr>
+      <w:r>
+        <w:rPr>
+          <w:rFonts w:asciiTheme="minorHAnsi" w:hAnsiTheme="minorHAnsi"/>
+          <w:color w:val="000000" w:themeColor="text1"/>
+          <w:sz w:val="22"/>
+        </w:rPr>
+        <w:t xml:space="preserve">Based on your comprehensive analysis, describe the relationship between run times and bike times using multiple pieces of information from your findings. </w:t>
+      </w:r>
+    </w:p>
+    <w:p>
+      <w:pPr>
+        <w:spacing w:after="160" w:line="259" w:lineRule="auto"/>
+        <w:rPr>
+          <w:rFonts w:asciiTheme="minorHAnsi" w:hAnsiTheme="minorHAnsi"/>
+          <w:color w:val="000000" w:themeColor="text1"/>
+          <w:sz w:val="22"/>
+        </w:rPr>
+      </w:pPr>
+    </w:p>
+    <w:p>
+      <w:pPr>
+        <w:spacing w:after="160" w:line="259" w:lineRule="auto"/>
+        <w:rPr>
+          <w:rFonts w:asciiTheme="minorHAnsi" w:hAnsiTheme="minorHAnsi"/>
+          <w:color w:val="000000" w:themeColor="text1"/>
+          <w:sz w:val="22"/>
+        </w:rPr>
+      </w:pPr>
+    </w:p>
+    <w:p>
+      <w:pPr>
+        <w:spacing w:after="160" w:line="259" w:lineRule="auto"/>
+        <w:rPr>
+          <w:rFonts w:asciiTheme="minorHAnsi" w:hAnsiTheme="minorHAnsi"/>
+          <w:color w:val="000000" w:themeColor="text1"/>
+          <w:sz w:val="22"/>
+        </w:rPr>
+      </w:pPr>
+    </w:p>
+    <w:p>
+      <w:pPr>
+        <w:pStyle w:val="ListParagraph"/>
+        <w:numPr>
+          <w:ilvl w:val="0"/>
+          <w:numId w:val="4"/>
+        </w:numPr>
+        <w:spacing w:after="160" w:line="259" w:lineRule="auto"/>
+        <w:rPr>
+          <w:rFonts w:asciiTheme="minorHAnsi" w:hAnsiTheme="minorHAnsi"/>
+          <w:color w:val="000000" w:themeColor="text1"/>
+          <w:sz w:val="22"/>
+        </w:rPr>
+      </w:pPr>
+      <w:r>
+        <w:rPr>
+          <w:rFonts w:asciiTheme="minorHAnsi" w:hAnsiTheme="minorHAnsi" w:cstheme="minorHAnsi"/>
+          <w:color w:val="000000" w:themeColor="text1"/>
+          <w:sz w:val="22"/>
+        </w:rPr>
+        <w:lastRenderedPageBreak/>
+        <w:t>Given the structure of the Ironman race, where participants complete a 2.4-mile swim, a 112-mile bicycle ride, and a marathon 26.22-mile run in that order, explain how this information can be used to explore the relationship between the average speed at which a triathlete completes the bike and run portions of the race.</w:t>
+      </w:r>
+      <w:r>
+        <w:rPr>
+          <w:rFonts w:asciiTheme="minorHAnsi" w:hAnsiTheme="minorHAnsi" w:cstheme="minorHAnsi"/>
+          <w:color w:val="000000" w:themeColor="text1"/>
+          <w:sz w:val="22"/>
+        </w:rPr>
+        <w:br/>
+      </w:r>
+    </w:p>
+    <w:p>
+      <w:pPr>
+        <w:pStyle w:val="ListParagraph"/>
+        <w:spacing w:after="160" w:line="259" w:lineRule="auto"/>
+        <w:rPr>
+          <w:rFonts w:asciiTheme="minorHAnsi" w:hAnsiTheme="minorHAnsi"/>
+          <w:color w:val="FF0000"/>
+          <w:sz w:val="22"/>
+        </w:rPr>
+      </w:pPr>
+    </w:p>
+    <w:p>
+      <w:pPr>
+        <w:pStyle w:val="ListParagraph"/>
+        <w:spacing w:after="160" w:line="259" w:lineRule="auto"/>
+        <w:rPr>
+          <w:rFonts w:asciiTheme="minorHAnsi" w:hAnsiTheme="minorHAnsi"/>
+          <w:color w:val="FF0000"/>
+          <w:sz w:val="22"/>
+        </w:rPr>
+      </w:pPr>
+    </w:p>
+    <w:p>
+      <w:pPr>
+        <w:pStyle w:val="ListParagraph"/>
+        <w:spacing w:after="160" w:line="259" w:lineRule="auto"/>
+        <w:rPr>
+          <w:rFonts w:asciiTheme="minorHAnsi" w:hAnsiTheme="minorHAnsi"/>
+          <w:color w:val="FF0000"/>
+          <w:sz w:val="22"/>
+        </w:rPr>
+      </w:pPr>
+    </w:p>
+    <w:p>
+      <w:pPr>
+        <w:pStyle w:val="ListParagraph"/>
+        <w:spacing w:after="160" w:line="259" w:lineRule="auto"/>
+        <w:rPr>
+          <w:rFonts w:asciiTheme="minorHAnsi" w:hAnsiTheme="minorHAnsi"/>
+          <w:color w:val="FF0000"/>
+          <w:sz w:val="22"/>
+        </w:rPr>
+      </w:pPr>
+    </w:p>
+    <w:p>
+      <w:pPr>
+        <w:pStyle w:val="ListParagraph"/>
+        <w:spacing w:after="160" w:line="259" w:lineRule="auto"/>
+        <w:rPr>
+          <w:rFonts w:asciiTheme="minorHAnsi" w:hAnsiTheme="minorHAnsi"/>
+          <w:color w:val="FF0000"/>
+          <w:sz w:val="22"/>
+        </w:rPr>
+      </w:pPr>
+    </w:p>
+    <w:p>
+      <w:pPr>
+        <w:pStyle w:val="ListParagraph"/>
+        <w:spacing w:after="160" w:line="259" w:lineRule="auto"/>
+        <w:rPr>
+          <w:rFonts w:asciiTheme="minorHAnsi" w:hAnsiTheme="minorHAnsi"/>
+          <w:color w:val="FF0000"/>
+          <w:sz w:val="22"/>
+        </w:rPr>
+      </w:pPr>
+    </w:p>
+    <w:p>
+      <w:pPr>
+        <w:pStyle w:val="ListParagraph"/>
+        <w:numPr>
+          <w:ilvl w:val="0"/>
+          <w:numId w:val="4"/>
+        </w:numPr>
+        <w:spacing w:after="160" w:line="259" w:lineRule="auto"/>
+        <w:rPr>
+          <w:rFonts w:asciiTheme="minorHAnsi" w:hAnsiTheme="minorHAnsi"/>
+          <w:color w:val="000000" w:themeColor="text1"/>
+          <w:sz w:val="22"/>
+        </w:rPr>
+      </w:pPr>
+      <w:r>
+        <w:rPr>
+          <w:rFonts w:asciiTheme="minorHAnsi" w:hAnsiTheme="minorHAnsi"/>
+          <w:color w:val="000000" w:themeColor="text1"/>
+          <w:sz w:val="22"/>
+        </w:rPr>
+        <w:t>I</w:t>
+      </w:r>
+      <w:r>
+        <w:rPr>
+          <w:rFonts w:asciiTheme="minorHAnsi" w:hAnsiTheme="minorHAnsi"/>
+          <w:color w:val="000000" w:themeColor="text1"/>
+          <w:sz w:val="22"/>
+        </w:rPr>
+        <w:t>f you have the technology to do so, fit the least squares regression model predicting running speed from biking speed. Record the equation and interpret the slope coefficient in the context of the application.</w:t>
+      </w:r>
     </w:p>
     <w:sectPr>
       <w:headerReference w:type="default" r:id="rId8"/>
@@ -849,7 +972,7 @@
 </file>
 
 <file path=word/endnotes.xml><?xml version="1.0" encoding="utf-8"?>
-<w:endnotes xmlns:wpc="http://schemas.microsoft.com/office/word/2010/wordprocessingCanvas" xmlns:cx="http://schemas.microsoft.com/office/drawing/2014/chartex" xmlns:cx1="http://schemas.microsoft.com/office/drawing/2015/9/8/chartex" xmlns:mc="http://schemas.openxmlformats.org/markup-compatibility/2006" xmlns:o="urn:schemas-microsoft-com:office:office" xmlns:r="http://schemas.openxmlformats.org/officeDocument/2006/relationships" xmlns:m="http://schemas.openxmlformats.org/officeDocument/2006/math" xmlns:v="urn:schemas-microsoft-com:vml" xmlns:wp14="http://schemas.microsoft.com/office/word/2010/wordprocessingDrawing" xmlns:wp="http://schemas.openxmlformats.org/drawingml/2006/wordprocessingDrawing" xmlns:w10="urn:schemas-microsoft-com:office:word" xmlns:w="http://schemas.openxmlformats.org/wordprocessingml/2006/main" xmlns:w14="http://schemas.microsoft.com/office/word/2010/wordml" xmlns:w15="http://schemas.microsoft.com/office/word/2012/wordml" xmlns:w16se="http://schemas.microsoft.com/office/word/2015/wordml/symex" xmlns:wpg="http://schemas.microsoft.com/office/word/2010/wordprocessingGroup" xmlns:wpi="http://schemas.microsoft.com/office/word/2010/wordprocessingInk" xmlns:wne="http://schemas.microsoft.com/office/word/2006/wordml" xmlns:wps="http://schemas.microsoft.com/office/word/2010/wordprocessingShape" mc:Ignorable="w14 w15 w16se wp14">
+<w:endnotes xmlns:wpc="http://schemas.microsoft.com/office/word/2010/wordprocessingCanvas" xmlns:cx="http://schemas.microsoft.com/office/drawing/2014/chartex" xmlns:cx1="http://schemas.microsoft.com/office/drawing/2015/9/8/chartex" xmlns:cx2="http://schemas.microsoft.com/office/drawing/2015/10/21/chartex" xmlns:cx3="http://schemas.microsoft.com/office/drawing/2016/5/9/chartex" xmlns:cx4="http://schemas.microsoft.com/office/drawing/2016/5/10/chartex" xmlns:cx5="http://schemas.microsoft.com/office/drawing/2016/5/11/chartex" xmlns:cx6="http://schemas.microsoft.com/office/drawing/2016/5/12/chartex" xmlns:cx7="http://schemas.microsoft.com/office/drawing/2016/5/13/chartex" xmlns:cx8="http://schemas.microsoft.com/office/drawing/2016/5/14/chartex" xmlns:mc="http://schemas.openxmlformats.org/markup-compatibility/2006" xmlns:aink="http://schemas.microsoft.com/office/drawing/2016/ink" xmlns:am3d="http://schemas.microsoft.com/office/drawing/2017/model3d" xmlns:o="urn:schemas-microsoft-com:office:office" xmlns:oel="http://schemas.microsoft.com/office/2019/extlst" xmlns:r="http://schemas.openxmlformats.org/officeDocument/2006/relationships" xmlns:m="http://schemas.openxmlformats.org/officeDocument/2006/math" xmlns:v="urn:schemas-microsoft-com:vml" xmlns:wp14="http://schemas.microsoft.com/office/word/2010/wordprocessingDrawing" xmlns:wp="http://schemas.openxmlformats.org/drawingml/2006/wordprocessingDrawing" xmlns:w10="urn:schemas-microsoft-com:office:word" xmlns:w="http://schemas.openxmlformats.org/wordprocessingml/2006/main" xmlns:w14="http://schemas.microsoft.com/office/word/2010/wordml" xmlns:w15="http://schemas.microsoft.com/office/word/2012/wordml" xmlns:w16cex="http://schemas.microsoft.com/office/word/2018/wordml/cex" xmlns:w16cid="http://schemas.microsoft.com/office/word/2016/wordml/cid" xmlns:w16="http://schemas.microsoft.com/office/word/2018/wordml" xmlns:w16sdtdh="http://schemas.microsoft.com/office/word/2020/wordml/sdtdatahash" xmlns:w16se="http://schemas.microsoft.com/office/word/2015/wordml/symex" xmlns:wpg="http://schemas.microsoft.com/office/word/2010/wordprocessingGroup" xmlns:wpi="http://schemas.microsoft.com/office/word/2010/wordprocessingInk" xmlns:wne="http://schemas.microsoft.com/office/word/2006/wordml" xmlns:wps="http://schemas.microsoft.com/office/word/2010/wordprocessingShape" mc:Ignorable="w14 w15 w16se w16cid w16 w16cex w16sdtdh wp14">
   <w:endnote w:type="separator" w:id="-1">
     <w:p>
       <w:pPr>
@@ -874,7 +997,7 @@
 </file>
 
 <file path=word/footnotes.xml><?xml version="1.0" encoding="utf-8"?>
-<w:footnotes xmlns:wpc="http://schemas.microsoft.com/office/word/2010/wordprocessingCanvas" xmlns:cx="http://schemas.microsoft.com/office/drawing/2014/chartex" xmlns:cx1="http://schemas.microsoft.com/office/drawing/2015/9/8/chartex" xmlns:mc="http://schemas.openxmlformats.org/markup-compatibility/2006" xmlns:o="urn:schemas-microsoft-com:office:office" xmlns:r="http://schemas.openxmlformats.org/officeDocument/2006/relationships" xmlns:m="http://schemas.openxmlformats.org/officeDocument/2006/math" xmlns:v="urn:schemas-microsoft-com:vml" xmlns:wp14="http://schemas.microsoft.com/office/word/2010/wordprocessingDrawing" xmlns:wp="http://schemas.openxmlformats.org/drawingml/2006/wordprocessingDrawing" xmlns:w10="urn:schemas-microsoft-com:office:word" xmlns:w="http://schemas.openxmlformats.org/wordprocessingml/2006/main" xmlns:w14="http://schemas.microsoft.com/office/word/2010/wordml" xmlns:w15="http://schemas.microsoft.com/office/word/2012/wordml" xmlns:w16se="http://schemas.microsoft.com/office/word/2015/wordml/symex" xmlns:wpg="http://schemas.microsoft.com/office/word/2010/wordprocessingGroup" xmlns:wpi="http://schemas.microsoft.com/office/word/2010/wordprocessingInk" xmlns:wne="http://schemas.microsoft.com/office/word/2006/wordml" xmlns:wps="http://schemas.microsoft.com/office/word/2010/wordprocessingShape" mc:Ignorable="w14 w15 w16se wp14">
+<w:footnotes xmlns:wpc="http://schemas.microsoft.com/office/word/2010/wordprocessingCanvas" xmlns:cx="http://schemas.microsoft.com/office/drawing/2014/chartex" xmlns:cx1="http://schemas.microsoft.com/office/drawing/2015/9/8/chartex" xmlns:cx2="http://schemas.microsoft.com/office/drawing/2015/10/21/chartex" xmlns:cx3="http://schemas.microsoft.com/office/drawing/2016/5/9/chartex" xmlns:cx4="http://schemas.microsoft.com/office/drawing/2016/5/10/chartex" xmlns:cx5="http://schemas.microsoft.com/office/drawing/2016/5/11/chartex" xmlns:cx6="http://schemas.microsoft.com/office/drawing/2016/5/12/chartex" xmlns:cx7="http://schemas.microsoft.com/office/drawing/2016/5/13/chartex" xmlns:cx8="http://schemas.microsoft.com/office/drawing/2016/5/14/chartex" xmlns:mc="http://schemas.openxmlformats.org/markup-compatibility/2006" xmlns:aink="http://schemas.microsoft.com/office/drawing/2016/ink" xmlns:am3d="http://schemas.microsoft.com/office/drawing/2017/model3d" xmlns:o="urn:schemas-microsoft-com:office:office" xmlns:oel="http://schemas.microsoft.com/office/2019/extlst" xmlns:r="http://schemas.openxmlformats.org/officeDocument/2006/relationships" xmlns:m="http://schemas.openxmlformats.org/officeDocument/2006/math" xmlns:v="urn:schemas-microsoft-com:vml" xmlns:wp14="http://schemas.microsoft.com/office/word/2010/wordprocessingDrawing" xmlns:wp="http://schemas.openxmlformats.org/drawingml/2006/wordprocessingDrawing" xmlns:w10="urn:schemas-microsoft-com:office:word" xmlns:w="http://schemas.openxmlformats.org/wordprocessingml/2006/main" xmlns:w14="http://schemas.microsoft.com/office/word/2010/wordml" xmlns:w15="http://schemas.microsoft.com/office/word/2012/wordml" xmlns:w16cex="http://schemas.microsoft.com/office/word/2018/wordml/cex" xmlns:w16cid="http://schemas.microsoft.com/office/word/2016/wordml/cid" xmlns:w16="http://schemas.microsoft.com/office/word/2018/wordml" xmlns:w16sdtdh="http://schemas.microsoft.com/office/word/2020/wordml/sdtdatahash" xmlns:w16se="http://schemas.microsoft.com/office/word/2015/wordml/symex" xmlns:wpg="http://schemas.microsoft.com/office/word/2010/wordprocessingGroup" xmlns:wpi="http://schemas.microsoft.com/office/word/2010/wordprocessingInk" xmlns:wne="http://schemas.microsoft.com/office/word/2006/wordml" xmlns:wps="http://schemas.microsoft.com/office/word/2010/wordprocessingShape" mc:Ignorable="w14 w15 w16se w16cid w16 w16cex w16sdtdh wp14">
   <w:footnote w:type="separator" w:id="-1">
     <w:p>
       <w:pPr>
@@ -899,7 +1022,7 @@
 </file>
 
 <file path=word/header1.xml><?xml version="1.0" encoding="utf-8"?>
-<w:hdr xmlns:wpc="http://schemas.microsoft.com/office/word/2010/wordprocessingCanvas" xmlns:cx="http://schemas.microsoft.com/office/drawing/2014/chartex" xmlns:cx1="http://schemas.microsoft.com/office/drawing/2015/9/8/chartex" xmlns:mc="http://schemas.openxmlformats.org/markup-compatibility/2006" xmlns:o="urn:schemas-microsoft-com:office:office" xmlns:r="http://schemas.openxmlformats.org/officeDocument/2006/relationships" xmlns:m="http://schemas.openxmlformats.org/officeDocument/2006/math" xmlns:v="urn:schemas-microsoft-com:vml" xmlns:wp14="http://schemas.microsoft.com/office/word/2010/wordprocessingDrawing" xmlns:wp="http://schemas.openxmlformats.org/drawingml/2006/wordprocessingDrawing" xmlns:w10="urn:schemas-microsoft-com:office:word" xmlns:w="http://schemas.openxmlformats.org/wordprocessingml/2006/main" xmlns:w14="http://schemas.microsoft.com/office/word/2010/wordml" xmlns:w15="http://schemas.microsoft.com/office/word/2012/wordml" xmlns:w16se="http://schemas.microsoft.com/office/word/2015/wordml/symex" xmlns:wpg="http://schemas.microsoft.com/office/word/2010/wordprocessingGroup" xmlns:wpi="http://schemas.microsoft.com/office/word/2010/wordprocessingInk" xmlns:wne="http://schemas.microsoft.com/office/word/2006/wordml" xmlns:wps="http://schemas.microsoft.com/office/word/2010/wordprocessingShape" mc:Ignorable="w14 w15 w16se wp14">
+<w:hdr xmlns:wpc="http://schemas.microsoft.com/office/word/2010/wordprocessingCanvas" xmlns:cx="http://schemas.microsoft.com/office/drawing/2014/chartex" xmlns:cx1="http://schemas.microsoft.com/office/drawing/2015/9/8/chartex" xmlns:cx2="http://schemas.microsoft.com/office/drawing/2015/10/21/chartex" xmlns:cx3="http://schemas.microsoft.com/office/drawing/2016/5/9/chartex" xmlns:cx4="http://schemas.microsoft.com/office/drawing/2016/5/10/chartex" xmlns:cx5="http://schemas.microsoft.com/office/drawing/2016/5/11/chartex" xmlns:cx6="http://schemas.microsoft.com/office/drawing/2016/5/12/chartex" xmlns:cx7="http://schemas.microsoft.com/office/drawing/2016/5/13/chartex" xmlns:cx8="http://schemas.microsoft.com/office/drawing/2016/5/14/chartex" xmlns:mc="http://schemas.openxmlformats.org/markup-compatibility/2006" xmlns:aink="http://schemas.microsoft.com/office/drawing/2016/ink" xmlns:am3d="http://schemas.microsoft.com/office/drawing/2017/model3d" xmlns:o="urn:schemas-microsoft-com:office:office" xmlns:oel="http://schemas.microsoft.com/office/2019/extlst" xmlns:r="http://schemas.openxmlformats.org/officeDocument/2006/relationships" xmlns:m="http://schemas.openxmlformats.org/officeDocument/2006/math" xmlns:v="urn:schemas-microsoft-com:vml" xmlns:wp14="http://schemas.microsoft.com/office/word/2010/wordprocessingDrawing" xmlns:wp="http://schemas.openxmlformats.org/drawingml/2006/wordprocessingDrawing" xmlns:w10="urn:schemas-microsoft-com:office:word" xmlns:w="http://schemas.openxmlformats.org/wordprocessingml/2006/main" xmlns:w14="http://schemas.microsoft.com/office/word/2010/wordml" xmlns:w15="http://schemas.microsoft.com/office/word/2012/wordml" xmlns:w16cex="http://schemas.microsoft.com/office/word/2018/wordml/cex" xmlns:w16cid="http://schemas.microsoft.com/office/word/2016/wordml/cid" xmlns:w16="http://schemas.microsoft.com/office/word/2018/wordml" xmlns:w16sdtdh="http://schemas.microsoft.com/office/word/2020/wordml/sdtdatahash" xmlns:w16se="http://schemas.microsoft.com/office/word/2015/wordml/symex" xmlns:wpg="http://schemas.microsoft.com/office/word/2010/wordprocessingGroup" xmlns:wpi="http://schemas.microsoft.com/office/word/2010/wordprocessingInk" xmlns:wne="http://schemas.microsoft.com/office/word/2006/wordml" xmlns:wps="http://schemas.microsoft.com/office/word/2010/wordprocessingShape" mc:Ignorable="w14 w15 w16se w16cid w16 w16cex w16sdtdh wp14">
   <w:p>
     <w:pPr>
       <w:pStyle w:val="Header"/>
@@ -930,7 +1053,7 @@
 </file>
 
 <file path=word/numbering.xml><?xml version="1.0" encoding="utf-8"?>
-<w:numbering xmlns:wpc="http://schemas.microsoft.com/office/word/2010/wordprocessingCanvas" xmlns:cx="http://schemas.microsoft.com/office/drawing/2014/chartex" xmlns:cx1="http://schemas.microsoft.com/office/drawing/2015/9/8/chartex" xmlns:mc="http://schemas.openxmlformats.org/markup-compatibility/2006" xmlns:o="urn:schemas-microsoft-com:office:office" xmlns:r="http://schemas.openxmlformats.org/officeDocument/2006/relationships" xmlns:m="http://schemas.openxmlformats.org/officeDocument/2006/math" xmlns:v="urn:schemas-microsoft-com:vml" xmlns:wp14="http://schemas.microsoft.com/office/word/2010/wordprocessingDrawing" xmlns:wp="http://schemas.openxmlformats.org/drawingml/2006/wordprocessingDrawing" xmlns:w10="urn:schemas-microsoft-com:office:word" xmlns:w="http://schemas.openxmlformats.org/wordprocessingml/2006/main" xmlns:w14="http://schemas.microsoft.com/office/word/2010/wordml" xmlns:w15="http://schemas.microsoft.com/office/word/2012/wordml" xmlns:w16se="http://schemas.microsoft.com/office/word/2015/wordml/symex" xmlns:wpg="http://schemas.microsoft.com/office/word/2010/wordprocessingGroup" xmlns:wpi="http://schemas.microsoft.com/office/word/2010/wordprocessingInk" xmlns:wne="http://schemas.microsoft.com/office/word/2006/wordml" xmlns:wps="http://schemas.microsoft.com/office/word/2010/wordprocessingShape" mc:Ignorable="w14 w15 w16se wp14">
+<w:numbering xmlns:wpc="http://schemas.microsoft.com/office/word/2010/wordprocessingCanvas" xmlns:cx="http://schemas.microsoft.com/office/drawing/2014/chartex" xmlns:cx1="http://schemas.microsoft.com/office/drawing/2015/9/8/chartex" xmlns:cx2="http://schemas.microsoft.com/office/drawing/2015/10/21/chartex" xmlns:cx3="http://schemas.microsoft.com/office/drawing/2016/5/9/chartex" xmlns:cx4="http://schemas.microsoft.com/office/drawing/2016/5/10/chartex" xmlns:cx5="http://schemas.microsoft.com/office/drawing/2016/5/11/chartex" xmlns:cx6="http://schemas.microsoft.com/office/drawing/2016/5/12/chartex" xmlns:cx7="http://schemas.microsoft.com/office/drawing/2016/5/13/chartex" xmlns:cx8="http://schemas.microsoft.com/office/drawing/2016/5/14/chartex" xmlns:mc="http://schemas.openxmlformats.org/markup-compatibility/2006" xmlns:aink="http://schemas.microsoft.com/office/drawing/2016/ink" xmlns:am3d="http://schemas.microsoft.com/office/drawing/2017/model3d" xmlns:o="urn:schemas-microsoft-com:office:office" xmlns:oel="http://schemas.microsoft.com/office/2019/extlst" xmlns:r="http://schemas.openxmlformats.org/officeDocument/2006/relationships" xmlns:m="http://schemas.openxmlformats.org/officeDocument/2006/math" xmlns:v="urn:schemas-microsoft-com:vml" xmlns:wp14="http://schemas.microsoft.com/office/word/2010/wordprocessingDrawing" xmlns:wp="http://schemas.openxmlformats.org/drawingml/2006/wordprocessingDrawing" xmlns:w10="urn:schemas-microsoft-com:office:word" xmlns:w="http://schemas.openxmlformats.org/wordprocessingml/2006/main" xmlns:w14="http://schemas.microsoft.com/office/word/2010/wordml" xmlns:w15="http://schemas.microsoft.com/office/word/2012/wordml" xmlns:w16cex="http://schemas.microsoft.com/office/word/2018/wordml/cex" xmlns:w16cid="http://schemas.microsoft.com/office/word/2016/wordml/cid" xmlns:w16="http://schemas.microsoft.com/office/word/2018/wordml" xmlns:w16sdtdh="http://schemas.microsoft.com/office/word/2020/wordml/sdtdatahash" xmlns:w16se="http://schemas.microsoft.com/office/word/2015/wordml/symex" xmlns:wpg="http://schemas.microsoft.com/office/word/2010/wordprocessingGroup" xmlns:wpi="http://schemas.microsoft.com/office/word/2010/wordprocessingInk" xmlns:wne="http://schemas.microsoft.com/office/word/2006/wordml" xmlns:wps="http://schemas.microsoft.com/office/word/2010/wordprocessingShape" mc:Ignorable="w14 w15 w16se w16cid w16 w16cex w16sdtdh wp14">
   <w:abstractNum w:abstractNumId="0" w15:restartNumberingAfterBreak="0">
     <w:nsid w:val="132C36EC"/>
     <w:multiLevelType w:val="hybridMultilevel"/>
@@ -1199,6 +1322,273 @@
     </w:lvl>
   </w:abstractNum>
   <w:abstractNum w:abstractNumId="3" w15:restartNumberingAfterBreak="0">
+    <w:nsid w:val="3B156098"/>
+    <w:multiLevelType w:val="hybridMultilevel"/>
+    <w:tmpl w:val="2E0CD87E"/>
+    <w:lvl w:ilvl="0" w:tplc="FFFFFFFF">
+      <w:start w:val="1"/>
+      <w:numFmt w:val="decimal"/>
+      <w:lvlText w:val="%1."/>
+      <w:lvlJc w:val="left"/>
+      <w:pPr>
+        <w:ind w:left="720" w:hanging="360"/>
+      </w:pPr>
+      <w:rPr>
+        <w:rFonts w:hint="default"/>
+      </w:rPr>
+    </w:lvl>
+    <w:lvl w:ilvl="1" w:tplc="FFFFFFFF" w:tentative="1">
+      <w:start w:val="1"/>
+      <w:numFmt w:val="lowerLetter"/>
+      <w:lvlText w:val="%2."/>
+      <w:lvlJc w:val="left"/>
+      <w:pPr>
+        <w:ind w:left="1440" w:hanging="360"/>
+      </w:pPr>
+    </w:lvl>
+    <w:lvl w:ilvl="2" w:tplc="FFFFFFFF" w:tentative="1">
+      <w:start w:val="1"/>
+      <w:numFmt w:val="lowerRoman"/>
+      <w:lvlText w:val="%3."/>
+      <w:lvlJc w:val="right"/>
+      <w:pPr>
+        <w:ind w:left="2160" w:hanging="180"/>
+      </w:pPr>
+    </w:lvl>
+    <w:lvl w:ilvl="3" w:tplc="FFFFFFFF" w:tentative="1">
+      <w:start w:val="1"/>
+      <w:numFmt w:val="decimal"/>
+      <w:lvlText w:val="%4."/>
+      <w:lvlJc w:val="left"/>
+      <w:pPr>
+        <w:ind w:left="2880" w:hanging="360"/>
+      </w:pPr>
+    </w:lvl>
+    <w:lvl w:ilvl="4" w:tplc="FFFFFFFF" w:tentative="1">
+      <w:start w:val="1"/>
+      <w:numFmt w:val="lowerLetter"/>
+      <w:lvlText w:val="%5."/>
+      <w:lvlJc w:val="left"/>
+      <w:pPr>
+        <w:ind w:left="3600" w:hanging="360"/>
+      </w:pPr>
+    </w:lvl>
+    <w:lvl w:ilvl="5" w:tplc="FFFFFFFF" w:tentative="1">
+      <w:start w:val="1"/>
+      <w:numFmt w:val="lowerRoman"/>
+      <w:lvlText w:val="%6."/>
+      <w:lvlJc w:val="right"/>
+      <w:pPr>
+        <w:ind w:left="4320" w:hanging="180"/>
+      </w:pPr>
+    </w:lvl>
+    <w:lvl w:ilvl="6" w:tplc="FFFFFFFF" w:tentative="1">
+      <w:start w:val="1"/>
+      <w:numFmt w:val="decimal"/>
+      <w:lvlText w:val="%7."/>
+      <w:lvlJc w:val="left"/>
+      <w:pPr>
+        <w:ind w:left="5040" w:hanging="360"/>
+      </w:pPr>
+    </w:lvl>
+    <w:lvl w:ilvl="7" w:tplc="FFFFFFFF" w:tentative="1">
+      <w:start w:val="1"/>
+      <w:numFmt w:val="lowerLetter"/>
+      <w:lvlText w:val="%8."/>
+      <w:lvlJc w:val="left"/>
+      <w:pPr>
+        <w:ind w:left="5760" w:hanging="360"/>
+      </w:pPr>
+    </w:lvl>
+    <w:lvl w:ilvl="8" w:tplc="FFFFFFFF" w:tentative="1">
+      <w:start w:val="1"/>
+      <w:numFmt w:val="lowerRoman"/>
+      <w:lvlText w:val="%9."/>
+      <w:lvlJc w:val="right"/>
+      <w:pPr>
+        <w:ind w:left="6480" w:hanging="180"/>
+      </w:pPr>
+    </w:lvl>
+  </w:abstractNum>
+  <w:abstractNum w:abstractNumId="4" w15:restartNumberingAfterBreak="0">
+    <w:nsid w:val="66BB53FF"/>
+    <w:multiLevelType w:val="hybridMultilevel"/>
+    <w:tmpl w:val="2E0CD87E"/>
+    <w:lvl w:ilvl="0" w:tplc="FFFFFFFF">
+      <w:start w:val="1"/>
+      <w:numFmt w:val="decimal"/>
+      <w:lvlText w:val="%1."/>
+      <w:lvlJc w:val="left"/>
+      <w:pPr>
+        <w:ind w:left="720" w:hanging="360"/>
+      </w:pPr>
+      <w:rPr>
+        <w:rFonts w:hint="default"/>
+      </w:rPr>
+    </w:lvl>
+    <w:lvl w:ilvl="1" w:tplc="FFFFFFFF" w:tentative="1">
+      <w:start w:val="1"/>
+      <w:numFmt w:val="lowerLetter"/>
+      <w:lvlText w:val="%2."/>
+      <w:lvlJc w:val="left"/>
+      <w:pPr>
+        <w:ind w:left="1440" w:hanging="360"/>
+      </w:pPr>
+    </w:lvl>
+    <w:lvl w:ilvl="2" w:tplc="FFFFFFFF" w:tentative="1">
+      <w:start w:val="1"/>
+      <w:numFmt w:val="lowerRoman"/>
+      <w:lvlText w:val="%3."/>
+      <w:lvlJc w:val="right"/>
+      <w:pPr>
+        <w:ind w:left="2160" w:hanging="180"/>
+      </w:pPr>
+    </w:lvl>
+    <w:lvl w:ilvl="3" w:tplc="FFFFFFFF" w:tentative="1">
+      <w:start w:val="1"/>
+      <w:numFmt w:val="decimal"/>
+      <w:lvlText w:val="%4."/>
+      <w:lvlJc w:val="left"/>
+      <w:pPr>
+        <w:ind w:left="2880" w:hanging="360"/>
+      </w:pPr>
+    </w:lvl>
+    <w:lvl w:ilvl="4" w:tplc="FFFFFFFF" w:tentative="1">
+      <w:start w:val="1"/>
+      <w:numFmt w:val="lowerLetter"/>
+      <w:lvlText w:val="%5."/>
+      <w:lvlJc w:val="left"/>
+      <w:pPr>
+        <w:ind w:left="3600" w:hanging="360"/>
+      </w:pPr>
+    </w:lvl>
+    <w:lvl w:ilvl="5" w:tplc="FFFFFFFF" w:tentative="1">
+      <w:start w:val="1"/>
+      <w:numFmt w:val="lowerRoman"/>
+      <w:lvlText w:val="%6."/>
+      <w:lvlJc w:val="right"/>
+      <w:pPr>
+        <w:ind w:left="4320" w:hanging="180"/>
+      </w:pPr>
+    </w:lvl>
+    <w:lvl w:ilvl="6" w:tplc="FFFFFFFF" w:tentative="1">
+      <w:start w:val="1"/>
+      <w:numFmt w:val="decimal"/>
+      <w:lvlText w:val="%7."/>
+      <w:lvlJc w:val="left"/>
+      <w:pPr>
+        <w:ind w:left="5040" w:hanging="360"/>
+      </w:pPr>
+    </w:lvl>
+    <w:lvl w:ilvl="7" w:tplc="FFFFFFFF" w:tentative="1">
+      <w:start w:val="1"/>
+      <w:numFmt w:val="lowerLetter"/>
+      <w:lvlText w:val="%8."/>
+      <w:lvlJc w:val="left"/>
+      <w:pPr>
+        <w:ind w:left="5760" w:hanging="360"/>
+      </w:pPr>
+    </w:lvl>
+    <w:lvl w:ilvl="8" w:tplc="FFFFFFFF" w:tentative="1">
+      <w:start w:val="1"/>
+      <w:numFmt w:val="lowerRoman"/>
+      <w:lvlText w:val="%9."/>
+      <w:lvlJc w:val="right"/>
+      <w:pPr>
+        <w:ind w:left="6480" w:hanging="180"/>
+      </w:pPr>
+    </w:lvl>
+  </w:abstractNum>
+  <w:abstractNum w:abstractNumId="5" w15:restartNumberingAfterBreak="0">
+    <w:nsid w:val="67B567A3"/>
+    <w:multiLevelType w:val="hybridMultilevel"/>
+    <w:tmpl w:val="2E0CD87E"/>
+    <w:lvl w:ilvl="0" w:tplc="FFFFFFFF">
+      <w:start w:val="1"/>
+      <w:numFmt w:val="decimal"/>
+      <w:lvlText w:val="%1."/>
+      <w:lvlJc w:val="left"/>
+      <w:pPr>
+        <w:ind w:left="720" w:hanging="360"/>
+      </w:pPr>
+      <w:rPr>
+        <w:rFonts w:hint="default"/>
+      </w:rPr>
+    </w:lvl>
+    <w:lvl w:ilvl="1" w:tplc="FFFFFFFF" w:tentative="1">
+      <w:start w:val="1"/>
+      <w:numFmt w:val="lowerLetter"/>
+      <w:lvlText w:val="%2."/>
+      <w:lvlJc w:val="left"/>
+      <w:pPr>
+        <w:ind w:left="1440" w:hanging="360"/>
+      </w:pPr>
+    </w:lvl>
+    <w:lvl w:ilvl="2" w:tplc="FFFFFFFF" w:tentative="1">
+      <w:start w:val="1"/>
+      <w:numFmt w:val="lowerRoman"/>
+      <w:lvlText w:val="%3."/>
+      <w:lvlJc w:val="right"/>
+      <w:pPr>
+        <w:ind w:left="2160" w:hanging="180"/>
+      </w:pPr>
+    </w:lvl>
+    <w:lvl w:ilvl="3" w:tplc="FFFFFFFF" w:tentative="1">
+      <w:start w:val="1"/>
+      <w:numFmt w:val="decimal"/>
+      <w:lvlText w:val="%4."/>
+      <w:lvlJc w:val="left"/>
+      <w:pPr>
+        <w:ind w:left="2880" w:hanging="360"/>
+      </w:pPr>
+    </w:lvl>
+    <w:lvl w:ilvl="4" w:tplc="FFFFFFFF" w:tentative="1">
+      <w:start w:val="1"/>
+      <w:numFmt w:val="lowerLetter"/>
+      <w:lvlText w:val="%5."/>
+      <w:lvlJc w:val="left"/>
+      <w:pPr>
+        <w:ind w:left="3600" w:hanging="360"/>
+      </w:pPr>
+    </w:lvl>
+    <w:lvl w:ilvl="5" w:tplc="FFFFFFFF" w:tentative="1">
+      <w:start w:val="1"/>
+      <w:numFmt w:val="lowerRoman"/>
+      <w:lvlText w:val="%6."/>
+      <w:lvlJc w:val="right"/>
+      <w:pPr>
+        <w:ind w:left="4320" w:hanging="180"/>
+      </w:pPr>
+    </w:lvl>
+    <w:lvl w:ilvl="6" w:tplc="FFFFFFFF" w:tentative="1">
+      <w:start w:val="1"/>
+      <w:numFmt w:val="decimal"/>
+      <w:lvlText w:val="%7."/>
+      <w:lvlJc w:val="left"/>
+      <w:pPr>
+        <w:ind w:left="5040" w:hanging="360"/>
+      </w:pPr>
+    </w:lvl>
+    <w:lvl w:ilvl="7" w:tplc="FFFFFFFF" w:tentative="1">
+      <w:start w:val="1"/>
+      <w:numFmt w:val="lowerLetter"/>
+      <w:lvlText w:val="%8."/>
+      <w:lvlJc w:val="left"/>
+      <w:pPr>
+        <w:ind w:left="5760" w:hanging="360"/>
+      </w:pPr>
+    </w:lvl>
+    <w:lvl w:ilvl="8" w:tplc="FFFFFFFF" w:tentative="1">
+      <w:start w:val="1"/>
+      <w:numFmt w:val="lowerRoman"/>
+      <w:lvlText w:val="%9."/>
+      <w:lvlJc w:val="right"/>
+      <w:pPr>
+        <w:ind w:left="6480" w:hanging="180"/>
+      </w:pPr>
+    </w:lvl>
+  </w:abstractNum>
+  <w:abstractNum w:abstractNumId="6" w15:restartNumberingAfterBreak="0">
     <w:nsid w:val="6F4C7A5C"/>
     <w:multiLevelType w:val="hybridMultilevel"/>
     <w:tmpl w:val="2E0CD87E"/>
@@ -1287,7 +1677,7 @@
       </w:pPr>
     </w:lvl>
   </w:abstractNum>
-  <w:abstractNum w:abstractNumId="4" w15:restartNumberingAfterBreak="0">
+  <w:abstractNum w:abstractNumId="7" w15:restartNumberingAfterBreak="0">
     <w:nsid w:val="746D57E4"/>
     <w:multiLevelType w:val="hybridMultilevel"/>
     <w:tmpl w:val="2E0CD87E"/>
@@ -1376,26 +1766,35 @@
       </w:pPr>
     </w:lvl>
   </w:abstractNum>
-  <w:num w:numId="1">
+  <w:num w:numId="1" w16cid:durableId="183788887">
+    <w:abstractNumId w:val="7"/>
+  </w:num>
+  <w:num w:numId="2" w16cid:durableId="591819443">
+    <w:abstractNumId w:val="2"/>
+  </w:num>
+  <w:num w:numId="3" w16cid:durableId="1564442508">
+    <w:abstractNumId w:val="0"/>
+  </w:num>
+  <w:num w:numId="4" w16cid:durableId="1440952358">
+    <w:abstractNumId w:val="6"/>
+  </w:num>
+  <w:num w:numId="5" w16cid:durableId="372657610">
+    <w:abstractNumId w:val="1"/>
+  </w:num>
+  <w:num w:numId="6" w16cid:durableId="540437319">
+    <w:abstractNumId w:val="5"/>
+  </w:num>
+  <w:num w:numId="7" w16cid:durableId="634995149">
     <w:abstractNumId w:val="4"/>
   </w:num>
-  <w:num w:numId="2">
-    <w:abstractNumId w:val="2"/>
-  </w:num>
-  <w:num w:numId="3">
-    <w:abstractNumId w:val="0"/>
-  </w:num>
-  <w:num w:numId="4">
+  <w:num w:numId="8" w16cid:durableId="50928402">
     <w:abstractNumId w:val="3"/>
-  </w:num>
-  <w:num w:numId="5">
-    <w:abstractNumId w:val="1"/>
   </w:num>
 </w:numbering>
 </file>
 
 <file path=word/styles.xml><?xml version="1.0" encoding="utf-8"?>
-<w:styles xmlns:mc="http://schemas.openxmlformats.org/markup-compatibility/2006" xmlns:r="http://schemas.openxmlformats.org/officeDocument/2006/relationships" xmlns:w="http://schemas.openxmlformats.org/wordprocessingml/2006/main" xmlns:w14="http://schemas.microsoft.com/office/word/2010/wordml" xmlns:w15="http://schemas.microsoft.com/office/word/2012/wordml" xmlns:w16se="http://schemas.microsoft.com/office/word/2015/wordml/symex" mc:Ignorable="w14 w15 w16se">
+<w:styles xmlns:mc="http://schemas.openxmlformats.org/markup-compatibility/2006" xmlns:r="http://schemas.openxmlformats.org/officeDocument/2006/relationships" xmlns:w="http://schemas.openxmlformats.org/wordprocessingml/2006/main" xmlns:w14="http://schemas.microsoft.com/office/word/2010/wordml" xmlns:w15="http://schemas.microsoft.com/office/word/2012/wordml" xmlns:w16cex="http://schemas.microsoft.com/office/word/2018/wordml/cex" xmlns:w16cid="http://schemas.microsoft.com/office/word/2016/wordml/cid" xmlns:w16="http://schemas.microsoft.com/office/word/2018/wordml" xmlns:w16sdtdh="http://schemas.microsoft.com/office/word/2020/wordml/sdtdatahash" xmlns:w16se="http://schemas.microsoft.com/office/word/2015/wordml/symex" mc:Ignorable="w14 w15 w16se w16cid w16 w16cex w16sdtdh">
   <w:docDefaults>
     <w:rPrDefault>
       <w:rPr>
@@ -1411,7 +1810,7 @@
       </w:pPr>
     </w:pPrDefault>
   </w:docDefaults>
-  <w:latentStyles w:defLockedState="0" w:defUIPriority="99" w:defSemiHidden="0" w:defUnhideWhenUsed="0" w:defQFormat="0" w:count="371">
+  <w:latentStyles w:defLockedState="0" w:defUIPriority="99" w:defSemiHidden="0" w:defUnhideWhenUsed="0" w:defQFormat="0" w:count="376">
     <w:lsdException w:name="Normal" w:uiPriority="0" w:qFormat="1"/>
     <w:lsdException w:name="heading 1" w:uiPriority="9" w:qFormat="1"/>
     <w:lsdException w:name="heading 2" w:semiHidden="1" w:uiPriority="9" w:unhideWhenUsed="1" w:qFormat="1"/>
@@ -1783,6 +2182,11 @@
     <w:lsdException w:name="List Table 5 Dark Accent 6" w:uiPriority="50"/>
     <w:lsdException w:name="List Table 6 Colorful Accent 6" w:uiPriority="51"/>
     <w:lsdException w:name="List Table 7 Colorful Accent 6" w:uiPriority="52"/>
+    <w:lsdException w:name="Mention" w:semiHidden="1" w:unhideWhenUsed="1"/>
+    <w:lsdException w:name="Smart Hyperlink" w:semiHidden="1" w:unhideWhenUsed="1"/>
+    <w:lsdException w:name="Hashtag" w:semiHidden="1" w:unhideWhenUsed="1"/>
+    <w:lsdException w:name="Unresolved Mention" w:semiHidden="1" w:unhideWhenUsed="1"/>
+    <w:lsdException w:name="Smart Link" w:semiHidden="1" w:unhideWhenUsed="1"/>
   </w:latentStyles>
   <w:style w:type="paragraph" w:default="1" w:styleId="Normal">
     <w:name w:val="Normal"/>
@@ -1942,6 +2346,83 @@
       <w:rFonts w:ascii="Segoe UI" w:hAnsi="Segoe UI" w:cs="Segoe UI"/>
       <w:sz w:val="18"/>
       <w:szCs w:val="18"/>
+    </w:rPr>
+  </w:style>
+  <w:style w:type="character" w:styleId="PlaceholderText">
+    <w:name w:val="Placeholder Text"/>
+    <w:basedOn w:val="DefaultParagraphFont"/>
+    <w:uiPriority w:val="99"/>
+    <w:semiHidden/>
+    <w:rsid w:val="00D472E3"/>
+    <w:rPr>
+      <w:color w:val="808080"/>
+    </w:rPr>
+  </w:style>
+  <w:style w:type="character" w:styleId="CommentReference">
+    <w:name w:val="annotation reference"/>
+    <w:basedOn w:val="DefaultParagraphFont"/>
+    <w:uiPriority w:val="99"/>
+    <w:semiHidden/>
+    <w:unhideWhenUsed/>
+    <w:rsid w:val="00D9288B"/>
+    <w:rPr>
+      <w:sz w:val="16"/>
+      <w:szCs w:val="16"/>
+    </w:rPr>
+  </w:style>
+  <w:style w:type="paragraph" w:styleId="CommentText">
+    <w:name w:val="annotation text"/>
+    <w:basedOn w:val="Normal"/>
+    <w:link w:val="CommentTextChar"/>
+    <w:uiPriority w:val="99"/>
+    <w:semiHidden/>
+    <w:unhideWhenUsed/>
+    <w:rsid w:val="00D9288B"/>
+    <w:rPr>
+      <w:sz w:val="20"/>
+      <w:szCs w:val="20"/>
+    </w:rPr>
+  </w:style>
+  <w:style w:type="character" w:customStyle="1" w:styleId="CommentTextChar">
+    <w:name w:val="Comment Text Char"/>
+    <w:basedOn w:val="DefaultParagraphFont"/>
+    <w:link w:val="CommentText"/>
+    <w:uiPriority w:val="99"/>
+    <w:semiHidden/>
+    <w:rsid w:val="00D9288B"/>
+    <w:rPr>
+      <w:rFonts w:ascii="Times New Roman" w:hAnsi="Times New Roman"/>
+      <w:sz w:val="20"/>
+      <w:szCs w:val="20"/>
+    </w:rPr>
+  </w:style>
+  <w:style w:type="paragraph" w:styleId="CommentSubject">
+    <w:name w:val="annotation subject"/>
+    <w:basedOn w:val="CommentText"/>
+    <w:next w:val="CommentText"/>
+    <w:link w:val="CommentSubjectChar"/>
+    <w:uiPriority w:val="99"/>
+    <w:semiHidden/>
+    <w:unhideWhenUsed/>
+    <w:rsid w:val="00D9288B"/>
+    <w:rPr>
+      <w:b/>
+      <w:bCs/>
+    </w:rPr>
+  </w:style>
+  <w:style w:type="character" w:customStyle="1" w:styleId="CommentSubjectChar">
+    <w:name w:val="Comment Subject Char"/>
+    <w:basedOn w:val="CommentTextChar"/>
+    <w:link w:val="CommentSubject"/>
+    <w:uiPriority w:val="99"/>
+    <w:semiHidden/>
+    <w:rsid w:val="00D9288B"/>
+    <w:rPr>
+      <w:rFonts w:ascii="Times New Roman" w:hAnsi="Times New Roman"/>
+      <w:b/>
+      <w:bCs/>
+      <w:sz w:val="20"/>
+      <w:szCs w:val="20"/>
     </w:rPr>
   </w:style>
 </w:styles>

</xml_diff>